<commit_message>
Enrichissement du README.md  - Description succincte du projet  - Auteur, co-auteur, remerciements  - Description arborescence
Ajout de plusieurs jeux de relevés (3 Base et 1 HCHP); bruts et générés par Scilab
</commit_message>
<xml_diff>
--- a/Documents/Récap.docx
+++ b/Documents/Récap.docx
@@ -11545,13 +11545,11 @@
         <w:t>mdp</w:t>
       </w:r>
       <w:proofErr w:type="spellEnd"/>
-    </w:p>
-    <w:p>
-      <w:pPr>
-        <w:rPr>
-          <w:lang w:val="en-US"/>
-        </w:rPr>
-      </w:pPr>
+      <w:r>
+        <w:t xml:space="preserve"> (tronqué à 8 caractères)</w:t>
+      </w:r>
+    </w:p>
+    <w:p>
       <w:proofErr w:type="spellStart"/>
       <w:proofErr w:type="gramStart"/>
       <w:r>
@@ -11580,9 +11578,565 @@
             <w:rStyle w:val="Lienhypertexte"/>
             <w:lang w:val="en-US"/>
           </w:rPr>
-          <w:t>http://the-raspberry.com/vnc</w:t>
+          <w:t>http://the-raspb</w:t>
+        </w:r>
+        <w:r>
+          <w:rPr>
+            <w:rStyle w:val="Lienhypertexte"/>
+            <w:lang w:val="en-US"/>
+          </w:rPr>
+          <w:t>e</w:t>
+        </w:r>
+        <w:r>
+          <w:rPr>
+            <w:rStyle w:val="Lienhypertexte"/>
+            <w:lang w:val="en-US"/>
+          </w:rPr>
+          <w:t>rry.com</w:t>
+        </w:r>
+        <w:r>
+          <w:rPr>
+            <w:rStyle w:val="Lienhypertexte"/>
+            <w:lang w:val="en-US"/>
+          </w:rPr>
+          <w:t>/</w:t>
+        </w:r>
+        <w:r>
+          <w:rPr>
+            <w:rStyle w:val="Lienhypertexte"/>
+            <w:lang w:val="en-US"/>
+          </w:rPr>
+          <w:t>vnc</w:t>
         </w:r>
       </w:hyperlink>
+    </w:p>
+    <w:p>
+      <w:pPr>
+        <w:rPr>
+          <w:lang w:val="en-US"/>
+        </w:rPr>
+      </w:pPr>
+    </w:p>
+    <w:p>
+      <w:pPr>
+        <w:pStyle w:val="Titre1"/>
+      </w:pPr>
+      <w:r>
+        <w:t>Démarrer VNC directement au démarrage</w:t>
+      </w:r>
+    </w:p>
+    <w:p>
+      <w:pPr>
+        <w:pStyle w:val="NormalWeb"/>
+      </w:pPr>
+      <w:r>
+        <w:t>Pour démarrer un </w:t>
+      </w:r>
+      <w:hyperlink r:id="rId22" w:history="1">
+        <w:r>
+          <w:rPr>
+            <w:rStyle w:val="Lienhypertexte"/>
+          </w:rPr>
+          <w:t>serveur VNC</w:t>
+        </w:r>
+      </w:hyperlink>
+      <w:r>
+        <w:t> au démarrage automatiquement, faites ces toutes ces commandes séparément dans l’ordre :</w:t>
+      </w:r>
+    </w:p>
+    <w:p>
+      <w:pPr>
+        <w:pStyle w:val="PrformatHTML"/>
+        <w:rPr>
+          <w:lang w:val="en-US"/>
+        </w:rPr>
+      </w:pPr>
+      <w:proofErr w:type="spellStart"/>
+      <w:proofErr w:type="gramStart"/>
+      <w:r>
+        <w:rPr>
+          <w:rStyle w:val="pln"/>
+          <w:lang w:val="en-US"/>
+        </w:rPr>
+        <w:t>cd</w:t>
+      </w:r>
+      <w:proofErr w:type="spellEnd"/>
+      <w:proofErr w:type="gramEnd"/>
+      <w:r>
+        <w:rPr>
+          <w:rStyle w:val="pln"/>
+          <w:lang w:val="en-US"/>
+        </w:rPr>
+        <w:t xml:space="preserve"> </w:t>
+      </w:r>
+      <w:r>
+        <w:rPr>
+          <w:rStyle w:val="pun"/>
+          <w:lang w:val="en-US"/>
+        </w:rPr>
+        <w:t>/</w:t>
+      </w:r>
+      <w:r>
+        <w:rPr>
+          <w:rStyle w:val="pln"/>
+          <w:lang w:val="en-US"/>
+        </w:rPr>
+        <w:t>home</w:t>
+      </w:r>
+      <w:r>
+        <w:rPr>
+          <w:rStyle w:val="pun"/>
+          <w:lang w:val="en-US"/>
+        </w:rPr>
+        <w:t>/</w:t>
+      </w:r>
+      <w:r>
+        <w:rPr>
+          <w:rStyle w:val="pln"/>
+          <w:lang w:val="en-US"/>
+        </w:rPr>
+        <w:t>pi</w:t>
+      </w:r>
+    </w:p>
+    <w:p>
+      <w:pPr>
+        <w:pStyle w:val="PrformatHTML"/>
+        <w:rPr>
+          <w:lang w:val="en-US"/>
+        </w:rPr>
+      </w:pPr>
+      <w:proofErr w:type="spellStart"/>
+      <w:proofErr w:type="gramStart"/>
+      <w:r>
+        <w:rPr>
+          <w:rStyle w:val="pln"/>
+          <w:lang w:val="en-US"/>
+        </w:rPr>
+        <w:t>cd</w:t>
+      </w:r>
+      <w:proofErr w:type="spellEnd"/>
+      <w:proofErr w:type="gramEnd"/>
+      <w:r>
+        <w:rPr>
+          <w:rStyle w:val="pln"/>
+          <w:lang w:val="en-US"/>
+        </w:rPr>
+        <w:t xml:space="preserve"> </w:t>
+      </w:r>
+      <w:r>
+        <w:rPr>
+          <w:rStyle w:val="pun"/>
+          <w:lang w:val="en-US"/>
+        </w:rPr>
+        <w:t>.</w:t>
+      </w:r>
+      <w:proofErr w:type="spellStart"/>
+      <w:r>
+        <w:rPr>
+          <w:rStyle w:val="pln"/>
+          <w:lang w:val="en-US"/>
+        </w:rPr>
+        <w:t>config</w:t>
+      </w:r>
+      <w:proofErr w:type="spellEnd"/>
+    </w:p>
+    <w:p>
+      <w:pPr>
+        <w:pStyle w:val="PrformatHTML"/>
+        <w:rPr>
+          <w:lang w:val="en-US"/>
+        </w:rPr>
+      </w:pPr>
+      <w:proofErr w:type="spellStart"/>
+      <w:proofErr w:type="gramStart"/>
+      <w:r>
+        <w:rPr>
+          <w:rStyle w:val="pln"/>
+          <w:lang w:val="en-US"/>
+        </w:rPr>
+        <w:t>mkdir</w:t>
+      </w:r>
+      <w:proofErr w:type="spellEnd"/>
+      <w:proofErr w:type="gramEnd"/>
+      <w:r>
+        <w:rPr>
+          <w:rStyle w:val="pln"/>
+          <w:lang w:val="en-US"/>
+        </w:rPr>
+        <w:t xml:space="preserve"> </w:t>
+      </w:r>
+      <w:proofErr w:type="spellStart"/>
+      <w:r>
+        <w:rPr>
+          <w:rStyle w:val="pln"/>
+          <w:lang w:val="en-US"/>
+        </w:rPr>
+        <w:t>autostart</w:t>
+      </w:r>
+      <w:proofErr w:type="spellEnd"/>
+    </w:p>
+    <w:p>
+      <w:pPr>
+        <w:pStyle w:val="PrformatHTML"/>
+        <w:rPr>
+          <w:lang w:val="en-US"/>
+        </w:rPr>
+      </w:pPr>
+      <w:proofErr w:type="spellStart"/>
+      <w:proofErr w:type="gramStart"/>
+      <w:r>
+        <w:rPr>
+          <w:rStyle w:val="pln"/>
+          <w:lang w:val="en-US"/>
+        </w:rPr>
+        <w:t>cd</w:t>
+      </w:r>
+      <w:proofErr w:type="spellEnd"/>
+      <w:proofErr w:type="gramEnd"/>
+      <w:r>
+        <w:rPr>
+          <w:rStyle w:val="pln"/>
+          <w:lang w:val="en-US"/>
+        </w:rPr>
+        <w:t xml:space="preserve"> </w:t>
+      </w:r>
+      <w:proofErr w:type="spellStart"/>
+      <w:r>
+        <w:rPr>
+          <w:rStyle w:val="pln"/>
+          <w:lang w:val="en-US"/>
+        </w:rPr>
+        <w:t>autostart</w:t>
+      </w:r>
+      <w:proofErr w:type="spellEnd"/>
+    </w:p>
+    <w:p>
+      <w:pPr>
+        <w:pStyle w:val="PrformatHTML"/>
+        <w:rPr>
+          <w:lang w:val="en-US"/>
+        </w:rPr>
+      </w:pPr>
+      <w:proofErr w:type="spellStart"/>
+      <w:proofErr w:type="gramStart"/>
+      <w:r>
+        <w:rPr>
+          <w:rStyle w:val="pln"/>
+          <w:lang w:val="en-US"/>
+        </w:rPr>
+        <w:t>sudo</w:t>
+      </w:r>
+      <w:proofErr w:type="spellEnd"/>
+      <w:proofErr w:type="gramEnd"/>
+      <w:r>
+        <w:rPr>
+          <w:rStyle w:val="pln"/>
+          <w:lang w:val="en-US"/>
+        </w:rPr>
+        <w:t xml:space="preserve"> </w:t>
+      </w:r>
+      <w:proofErr w:type="spellStart"/>
+      <w:r>
+        <w:rPr>
+          <w:rStyle w:val="pln"/>
+          <w:lang w:val="en-US"/>
+        </w:rPr>
+        <w:t>nano</w:t>
+      </w:r>
+      <w:proofErr w:type="spellEnd"/>
+      <w:r>
+        <w:rPr>
+          <w:rStyle w:val="pln"/>
+          <w:lang w:val="en-US"/>
+        </w:rPr>
+        <w:t xml:space="preserve"> </w:t>
+      </w:r>
+      <w:proofErr w:type="spellStart"/>
+      <w:r>
+        <w:rPr>
+          <w:rStyle w:val="pln"/>
+          <w:lang w:val="en-US"/>
+        </w:rPr>
+        <w:t>tightvnc</w:t>
+      </w:r>
+      <w:r>
+        <w:rPr>
+          <w:rStyle w:val="pun"/>
+          <w:lang w:val="en-US"/>
+        </w:rPr>
+        <w:t>.</w:t>
+      </w:r>
+      <w:r>
+        <w:rPr>
+          <w:rStyle w:val="pln"/>
+          <w:lang w:val="en-US"/>
+        </w:rPr>
+        <w:t>desktop</w:t>
+      </w:r>
+      <w:proofErr w:type="spellEnd"/>
+    </w:p>
+    <w:p>
+      <w:pPr>
+        <w:pStyle w:val="NormalWeb"/>
+      </w:pPr>
+      <w:r>
+        <w:t>Un fichier vide va s’ouvrir, copier coller ceci :</w:t>
+      </w:r>
+    </w:p>
+    <w:p>
+      <w:pPr>
+        <w:pStyle w:val="PrformatHTML"/>
+        <w:rPr>
+          <w:rStyle w:val="pln"/>
+          <w:lang w:val="en-US"/>
+        </w:rPr>
+      </w:pPr>
+      <w:proofErr w:type="gramStart"/>
+      <w:r>
+        <w:rPr>
+          <w:rStyle w:val="com"/>
+          <w:lang w:val="en-US"/>
+        </w:rPr>
+        <w:t>#!/</w:t>
+      </w:r>
+      <w:proofErr w:type="gramEnd"/>
+      <w:r>
+        <w:rPr>
+          <w:rStyle w:val="com"/>
+          <w:lang w:val="en-US"/>
+        </w:rPr>
+        <w:t>bin/</w:t>
+      </w:r>
+      <w:proofErr w:type="spellStart"/>
+      <w:r>
+        <w:rPr>
+          <w:rStyle w:val="com"/>
+          <w:lang w:val="en-US"/>
+        </w:rPr>
+        <w:t>sh</w:t>
+      </w:r>
+      <w:proofErr w:type="spellEnd"/>
+    </w:p>
+    <w:p>
+      <w:pPr>
+        <w:pStyle w:val="PrformatHTML"/>
+        <w:rPr>
+          <w:rStyle w:val="pln"/>
+          <w:lang w:val="en-US"/>
+        </w:rPr>
+      </w:pPr>
+      <w:r>
+        <w:rPr>
+          <w:rStyle w:val="pun"/>
+          <w:lang w:val="en-US"/>
+        </w:rPr>
+        <w:t>[</w:t>
+      </w:r>
+      <w:r>
+        <w:rPr>
+          <w:rStyle w:val="typ"/>
+          <w:lang w:val="en-US"/>
+        </w:rPr>
+        <w:t>Desktop</w:t>
+      </w:r>
+      <w:r>
+        <w:rPr>
+          <w:rStyle w:val="pln"/>
+          <w:lang w:val="en-US"/>
+        </w:rPr>
+        <w:t xml:space="preserve"> </w:t>
+      </w:r>
+      <w:r>
+        <w:rPr>
+          <w:rStyle w:val="typ"/>
+          <w:lang w:val="en-US"/>
+        </w:rPr>
+        <w:t>Entry</w:t>
+      </w:r>
+      <w:r>
+        <w:rPr>
+          <w:rStyle w:val="pun"/>
+          <w:lang w:val="en-US"/>
+        </w:rPr>
+        <w:t>]</w:t>
+      </w:r>
+    </w:p>
+    <w:p>
+      <w:pPr>
+        <w:pStyle w:val="PrformatHTML"/>
+        <w:rPr>
+          <w:rStyle w:val="pln"/>
+          <w:lang w:val="en-US"/>
+        </w:rPr>
+      </w:pPr>
+      <w:r>
+        <w:rPr>
+          <w:rStyle w:val="typ"/>
+          <w:lang w:val="en-US"/>
+        </w:rPr>
+        <w:t>Type</w:t>
+      </w:r>
+      <w:r>
+        <w:rPr>
+          <w:rStyle w:val="pun"/>
+          <w:lang w:val="en-US"/>
+        </w:rPr>
+        <w:t>=</w:t>
+      </w:r>
+      <w:r>
+        <w:rPr>
+          <w:rStyle w:val="typ"/>
+          <w:lang w:val="en-US"/>
+        </w:rPr>
+        <w:t>Application</w:t>
+      </w:r>
+    </w:p>
+    <w:p>
+      <w:pPr>
+        <w:pStyle w:val="PrformatHTML"/>
+        <w:rPr>
+          <w:rStyle w:val="pln"/>
+          <w:lang w:val="en-US"/>
+        </w:rPr>
+      </w:pPr>
+      <w:r>
+        <w:rPr>
+          <w:rStyle w:val="typ"/>
+          <w:lang w:val="en-US"/>
+        </w:rPr>
+        <w:t>Name</w:t>
+      </w:r>
+      <w:r>
+        <w:rPr>
+          <w:rStyle w:val="pun"/>
+          <w:lang w:val="en-US"/>
+        </w:rPr>
+        <w:t>=</w:t>
+      </w:r>
+      <w:proofErr w:type="spellStart"/>
+      <w:r>
+        <w:rPr>
+          <w:rStyle w:val="pln"/>
+          <w:lang w:val="en-US"/>
+        </w:rPr>
+        <w:t>tightVNC</w:t>
+      </w:r>
+      <w:proofErr w:type="spellEnd"/>
+    </w:p>
+    <w:p>
+      <w:pPr>
+        <w:pStyle w:val="PrformatHTML"/>
+        <w:rPr>
+          <w:rStyle w:val="pln"/>
+          <w:lang w:val="en-US"/>
+        </w:rPr>
+      </w:pPr>
+      <w:r>
+        <w:rPr>
+          <w:rStyle w:val="typ"/>
+          <w:lang w:val="en-US"/>
+        </w:rPr>
+        <w:t>Exec</w:t>
+      </w:r>
+      <w:r>
+        <w:rPr>
+          <w:rStyle w:val="pun"/>
+          <w:lang w:val="en-US"/>
+        </w:rPr>
+        <w:t>=</w:t>
+      </w:r>
+      <w:proofErr w:type="spellStart"/>
+      <w:proofErr w:type="gramStart"/>
+      <w:r>
+        <w:rPr>
+          <w:rStyle w:val="pln"/>
+          <w:lang w:val="en-US"/>
+        </w:rPr>
+        <w:t>vncserver</w:t>
+      </w:r>
+      <w:proofErr w:type="spellEnd"/>
+      <w:r>
+        <w:rPr>
+          <w:rStyle w:val="pln"/>
+          <w:lang w:val="en-US"/>
+        </w:rPr>
+        <w:t xml:space="preserve"> </w:t>
+      </w:r>
+      <w:r>
+        <w:rPr>
+          <w:rStyle w:val="pun"/>
+          <w:lang w:val="en-US"/>
+        </w:rPr>
+        <w:t>:</w:t>
+      </w:r>
+      <w:r>
+        <w:rPr>
+          <w:rStyle w:val="lit"/>
+          <w:lang w:val="en-US"/>
+        </w:rPr>
+        <w:t>1</w:t>
+      </w:r>
+      <w:proofErr w:type="gramEnd"/>
+    </w:p>
+    <w:p>
+      <w:pPr>
+        <w:pStyle w:val="PrformatHTML"/>
+        <w:rPr>
+          <w:lang w:val="en-US"/>
+        </w:rPr>
+      </w:pPr>
+      <w:proofErr w:type="spellStart"/>
+      <w:r>
+        <w:rPr>
+          <w:rStyle w:val="typ"/>
+          <w:lang w:val="en-US"/>
+        </w:rPr>
+        <w:t>StartupNotify</w:t>
+      </w:r>
+      <w:proofErr w:type="spellEnd"/>
+      <w:r>
+        <w:rPr>
+          <w:rStyle w:val="pun"/>
+          <w:lang w:val="en-US"/>
+        </w:rPr>
+        <w:t>=</w:t>
+      </w:r>
+      <w:r>
+        <w:rPr>
+          <w:rStyle w:val="kwd"/>
+          <w:lang w:val="en-US"/>
+        </w:rPr>
+        <w:t>false</w:t>
+      </w:r>
+    </w:p>
+    <w:p>
+      <w:pPr>
+        <w:pStyle w:val="NormalWeb"/>
+      </w:pPr>
+      <w:r>
+        <w:t>Sauvegarder et quitter puis redémarrer ensuite votre Raspberry pi.</w:t>
+      </w:r>
+    </w:p>
+    <w:p>
+      <w:pPr>
+        <w:pStyle w:val="PrformatHTML"/>
+      </w:pPr>
+      <w:proofErr w:type="spellStart"/>
+      <w:proofErr w:type="gramStart"/>
+      <w:r>
+        <w:rPr>
+          <w:rStyle w:val="pln"/>
+        </w:rPr>
+        <w:t>sudo</w:t>
+      </w:r>
+      <w:proofErr w:type="spellEnd"/>
+      <w:proofErr w:type="gramEnd"/>
+      <w:r>
+        <w:rPr>
+          <w:rStyle w:val="pln"/>
+        </w:rPr>
+        <w:t xml:space="preserve"> reboot</w:t>
+      </w:r>
     </w:p>
     <w:p>
       <w:pPr>
@@ -11645,7 +12199,7 @@
       <w:bookmarkEnd w:id="61"/>
     </w:p>
     <w:p>
-      <w:hyperlink r:id="rId22" w:anchor="p462982" w:history="1">
+      <w:hyperlink r:id="rId23" w:anchor="p462982" w:history="1">
         <w:r>
           <w:rPr>
             <w:rStyle w:val="Lienhypertexte"/>
@@ -12222,6 +12776,611 @@
     <w:p/>
     <w:p>
       <w:pPr>
+        <w:pStyle w:val="Titre2"/>
+      </w:pPr>
+      <w:r>
+        <w:t>C</w:t>
+      </w:r>
+      <w:r>
+        <w:t>ompiler le pilote</w:t>
+      </w:r>
+    </w:p>
+    <w:p>
+      <w:hyperlink r:id="rId24" w:history="1">
+        <w:r>
+          <w:rPr>
+            <w:rStyle w:val="Lienhypertexte"/>
+          </w:rPr>
+          <w:t>http://burogu.makotoworkshop.org/index.php?post/2013/04/27/TL-WN725N-v2</w:t>
+        </w:r>
+      </w:hyperlink>
+    </w:p>
+    <w:p>
+      <w:pPr>
+        <w:pStyle w:val="Titre3"/>
+        <w:rPr>
+          <w:lang w:val="fr-FR"/>
+        </w:rPr>
+      </w:pPr>
+      <w:r>
+        <w:rPr>
+          <w:lang w:val="fr-FR"/>
+        </w:rPr>
+        <w:t>Télécharger et décompresser l'archive contenant les sources du pilote :</w:t>
+      </w:r>
+    </w:p>
+    <w:p>
+      <w:pPr>
+        <w:pStyle w:val="PrformatHTML"/>
+        <w:pBdr>
+          <w:top w:val="single" w:sz="4" w:space="1" w:color="auto"/>
+          <w:left w:val="single" w:sz="4" w:space="4" w:color="auto"/>
+          <w:bottom w:val="single" w:sz="4" w:space="1" w:color="auto"/>
+          <w:right w:val="single" w:sz="4" w:space="4" w:color="auto"/>
+        </w:pBdr>
+      </w:pPr>
+      <w:proofErr w:type="gramStart"/>
+      <w:r>
+        <w:lastRenderedPageBreak/>
+        <w:t>tar</w:t>
+      </w:r>
+      <w:proofErr w:type="gramEnd"/>
+      <w:r>
+        <w:t xml:space="preserve"> </w:t>
+      </w:r>
+      <w:proofErr w:type="spellStart"/>
+      <w:r>
+        <w:t>xvf</w:t>
+      </w:r>
+      <w:proofErr w:type="spellEnd"/>
+      <w:r>
+        <w:t xml:space="preserve"> rtl8188eu.tar.</w:t>
+      </w:r>
+      <w:proofErr w:type="spellStart"/>
+      <w:r>
+        <w:t>gz</w:t>
+      </w:r>
+      <w:proofErr w:type="spellEnd"/>
+    </w:p>
+    <w:p>
+      <w:pPr>
+        <w:pStyle w:val="NormalWeb"/>
+      </w:pPr>
+    </w:p>
+    <w:p>
+      <w:pPr>
+        <w:pStyle w:val="Titre3"/>
+      </w:pPr>
+      <w:r>
+        <w:t> </w:t>
+      </w:r>
+      <w:proofErr w:type="spellStart"/>
+      <w:r>
+        <w:t>Préparation</w:t>
+      </w:r>
+      <w:proofErr w:type="spellEnd"/>
+      <w:r>
+        <w:t xml:space="preserve"> à la </w:t>
+      </w:r>
+      <w:proofErr w:type="gramStart"/>
+      <w:r>
+        <w:t>compilation :</w:t>
+      </w:r>
+      <w:proofErr w:type="gramEnd"/>
+    </w:p>
+    <w:p>
+      <w:pPr>
+        <w:pStyle w:val="NormalWeb"/>
+      </w:pPr>
+      <w:r>
+        <w:t>Mettre à jour la distribution.</w:t>
+      </w:r>
+      <w:r>
+        <w:br/>
+        <w:t xml:space="preserve">S'assurer d'avoir installé les paquets des compilateurs habituels du type </w:t>
+      </w:r>
+      <w:proofErr w:type="spellStart"/>
+      <w:r>
+        <w:rPr>
+          <w:rStyle w:val="Accentuation"/>
+        </w:rPr>
+        <w:t>gcc</w:t>
+      </w:r>
+      <w:proofErr w:type="spellEnd"/>
+      <w:r>
+        <w:t xml:space="preserve">, </w:t>
+      </w:r>
+      <w:r>
+        <w:rPr>
+          <w:rStyle w:val="Accentuation"/>
+        </w:rPr>
+        <w:t>g++</w:t>
+      </w:r>
+      <w:r>
+        <w:t>, etc.</w:t>
+      </w:r>
+      <w:r>
+        <w:br/>
+        <w:t xml:space="preserve">Et aussi les paquets des sources </w:t>
+      </w:r>
+      <w:proofErr w:type="spellStart"/>
+      <w:r>
+        <w:t>kernel</w:t>
+      </w:r>
+      <w:proofErr w:type="spellEnd"/>
+      <w:r>
+        <w:t xml:space="preserve"> : </w:t>
+      </w:r>
+    </w:p>
+    <w:p>
+      <w:pPr>
+        <w:pStyle w:val="PrformatHTML"/>
+        <w:pBdr>
+          <w:top w:val="single" w:sz="4" w:space="1" w:color="auto"/>
+          <w:left w:val="single" w:sz="4" w:space="4" w:color="auto"/>
+          <w:bottom w:val="single" w:sz="4" w:space="1" w:color="auto"/>
+          <w:right w:val="single" w:sz="4" w:space="4" w:color="auto"/>
+        </w:pBdr>
+      </w:pPr>
+      <w:proofErr w:type="spellStart"/>
+      <w:proofErr w:type="gramStart"/>
+      <w:r>
+        <w:t>sudo</w:t>
+      </w:r>
+      <w:proofErr w:type="spellEnd"/>
+      <w:proofErr w:type="gramEnd"/>
+      <w:r>
+        <w:t xml:space="preserve"> </w:t>
+      </w:r>
+      <w:proofErr w:type="spellStart"/>
+      <w:r>
+        <w:t>apt</w:t>
+      </w:r>
+      <w:proofErr w:type="spellEnd"/>
+      <w:r>
+        <w:t>-</w:t>
+      </w:r>
+      <w:proofErr w:type="spellStart"/>
+      <w:r>
+        <w:t>get</w:t>
+      </w:r>
+      <w:proofErr w:type="spellEnd"/>
+      <w:r>
+        <w:t xml:space="preserve"> </w:t>
+      </w:r>
+      <w:proofErr w:type="spellStart"/>
+      <w:r>
+        <w:t>install</w:t>
+      </w:r>
+      <w:proofErr w:type="spellEnd"/>
+      <w:r>
+        <w:t xml:space="preserve"> linux-headers-</w:t>
+      </w:r>
+      <w:proofErr w:type="spellStart"/>
+      <w:r>
+        <w:t>`uname</w:t>
+      </w:r>
+      <w:proofErr w:type="spellEnd"/>
+      <w:r>
+        <w:t xml:space="preserve"> -r`</w:t>
+      </w:r>
+    </w:p>
+    <w:p>
+      <w:pPr>
+        <w:pStyle w:val="NormalWeb"/>
+      </w:pPr>
+      <w:r>
+        <w:t>Se rendre dans le dossier contenant les sources du pilote et lancer la compilation :</w:t>
+      </w:r>
+    </w:p>
+    <w:p>
+      <w:pPr>
+        <w:pStyle w:val="PrformatHTML"/>
+        <w:pBdr>
+          <w:top w:val="single" w:sz="4" w:space="1" w:color="auto"/>
+          <w:left w:val="single" w:sz="4" w:space="4" w:color="auto"/>
+          <w:bottom w:val="single" w:sz="4" w:space="1" w:color="auto"/>
+          <w:right w:val="single" w:sz="4" w:space="4" w:color="auto"/>
+        </w:pBdr>
+      </w:pPr>
+      <w:proofErr w:type="spellStart"/>
+      <w:r>
+        <w:t>Make</w:t>
+      </w:r>
+      <w:proofErr w:type="spellEnd"/>
+    </w:p>
+    <w:p>
+      <w:pPr>
+        <w:pStyle w:val="PrformatHTML"/>
+      </w:pPr>
+    </w:p>
+    <w:p>
+      <w:pPr>
+        <w:pStyle w:val="Titre3"/>
+      </w:pPr>
+      <w:r>
+        <w:t xml:space="preserve"> Installer le </w:t>
+      </w:r>
+      <w:proofErr w:type="spellStart"/>
+      <w:proofErr w:type="gramStart"/>
+      <w:r>
+        <w:t>pilote</w:t>
+      </w:r>
+      <w:proofErr w:type="spellEnd"/>
+      <w:r>
+        <w:t xml:space="preserve"> :</w:t>
+      </w:r>
+      <w:proofErr w:type="gramEnd"/>
+    </w:p>
+    <w:p>
+      <w:pPr>
+        <w:pStyle w:val="PrformatHTML"/>
+        <w:pBdr>
+          <w:top w:val="single" w:sz="4" w:space="1" w:color="auto"/>
+          <w:left w:val="single" w:sz="4" w:space="4" w:color="auto"/>
+          <w:bottom w:val="single" w:sz="4" w:space="1" w:color="auto"/>
+          <w:right w:val="single" w:sz="4" w:space="4" w:color="auto"/>
+        </w:pBdr>
+      </w:pPr>
+      <w:proofErr w:type="spellStart"/>
+      <w:proofErr w:type="gramStart"/>
+      <w:r>
+        <w:t>sudo</w:t>
+      </w:r>
+      <w:proofErr w:type="spellEnd"/>
+      <w:proofErr w:type="gramEnd"/>
+      <w:r>
+        <w:t xml:space="preserve"> </w:t>
+      </w:r>
+      <w:proofErr w:type="spellStart"/>
+      <w:r>
+        <w:t>make</w:t>
+      </w:r>
+      <w:proofErr w:type="spellEnd"/>
+      <w:r>
+        <w:t xml:space="preserve"> </w:t>
+      </w:r>
+      <w:proofErr w:type="spellStart"/>
+      <w:r>
+        <w:t>install</w:t>
+      </w:r>
+      <w:proofErr w:type="spellEnd"/>
+    </w:p>
+    <w:p>
+      <w:pPr>
+        <w:pStyle w:val="PrformatHTML"/>
+      </w:pPr>
+    </w:p>
+    <w:p>
+      <w:pPr>
+        <w:pStyle w:val="Titre3"/>
+      </w:pPr>
+      <w:r>
+        <w:t xml:space="preserve">Activation </w:t>
+      </w:r>
+      <w:proofErr w:type="spellStart"/>
+      <w:r>
+        <w:t>manuelle</w:t>
+      </w:r>
+      <w:proofErr w:type="spellEnd"/>
+      <w:r>
+        <w:t xml:space="preserve"> du </w:t>
+      </w:r>
+      <w:proofErr w:type="spellStart"/>
+      <w:proofErr w:type="gramStart"/>
+      <w:r>
+        <w:t>pilote</w:t>
+      </w:r>
+      <w:proofErr w:type="spellEnd"/>
+      <w:r>
+        <w:t xml:space="preserve"> :</w:t>
+      </w:r>
+      <w:proofErr w:type="gramEnd"/>
+    </w:p>
+    <w:p>
+      <w:pPr>
+        <w:pStyle w:val="PrformatHTML"/>
+        <w:pBdr>
+          <w:top w:val="single" w:sz="4" w:space="1" w:color="auto"/>
+          <w:left w:val="single" w:sz="4" w:space="4" w:color="auto"/>
+          <w:bottom w:val="single" w:sz="4" w:space="1" w:color="auto"/>
+          <w:right w:val="single" w:sz="4" w:space="4" w:color="auto"/>
+        </w:pBdr>
+      </w:pPr>
+      <w:proofErr w:type="spellStart"/>
+      <w:proofErr w:type="gramStart"/>
+      <w:r>
+        <w:t>sudo</w:t>
+      </w:r>
+      <w:proofErr w:type="spellEnd"/>
+      <w:proofErr w:type="gramEnd"/>
+      <w:r>
+        <w:t xml:space="preserve"> </w:t>
+      </w:r>
+      <w:proofErr w:type="spellStart"/>
+      <w:r>
+        <w:t>modprobe</w:t>
+      </w:r>
+      <w:proofErr w:type="spellEnd"/>
+      <w:r>
+        <w:t xml:space="preserve"> 8188eu</w:t>
+      </w:r>
+    </w:p>
+    <w:p>
+      <w:pPr>
+        <w:pStyle w:val="NormalWeb"/>
+      </w:pPr>
+      <w:r>
+        <w:t>Cette fois</w:t>
+      </w:r>
+    </w:p>
+    <w:p>
+      <w:pPr>
+        <w:pStyle w:val="PrformatHTML"/>
+        <w:pBdr>
+          <w:top w:val="single" w:sz="4" w:space="1" w:color="auto"/>
+          <w:left w:val="single" w:sz="4" w:space="4" w:color="auto"/>
+          <w:bottom w:val="single" w:sz="4" w:space="1" w:color="auto"/>
+          <w:right w:val="single" w:sz="4" w:space="4" w:color="auto"/>
+        </w:pBdr>
+      </w:pPr>
+      <w:proofErr w:type="spellStart"/>
+      <w:proofErr w:type="gramStart"/>
+      <w:r>
+        <w:t>ifconfig</w:t>
+      </w:r>
+      <w:proofErr w:type="spellEnd"/>
+      <w:proofErr w:type="gramEnd"/>
+    </w:p>
+    <w:p>
+      <w:pPr>
+        <w:pStyle w:val="NormalWeb"/>
+      </w:pPr>
+      <w:r>
+        <w:t>Renvoi bien :</w:t>
+      </w:r>
+    </w:p>
+    <w:p>
+      <w:pPr>
+        <w:pStyle w:val="PrformatHTML"/>
+        <w:pBdr>
+          <w:top w:val="single" w:sz="4" w:space="1" w:color="auto"/>
+          <w:left w:val="single" w:sz="4" w:space="4" w:color="auto"/>
+          <w:bottom w:val="single" w:sz="4" w:space="1" w:color="auto"/>
+          <w:right w:val="single" w:sz="4" w:space="4" w:color="auto"/>
+        </w:pBdr>
+      </w:pPr>
+      <w:proofErr w:type="gramStart"/>
+      <w:r>
+        <w:t>wlan0</w:t>
+      </w:r>
+      <w:proofErr w:type="gramEnd"/>
+      <w:r>
+        <w:t xml:space="preserve">     Link </w:t>
+      </w:r>
+      <w:proofErr w:type="spellStart"/>
+      <w:r>
+        <w:t>encap:Ethernet</w:t>
+      </w:r>
+      <w:proofErr w:type="spellEnd"/>
+      <w:r>
+        <w:t xml:space="preserve">  </w:t>
+      </w:r>
+      <w:proofErr w:type="spellStart"/>
+      <w:r>
+        <w:t>HWaddr</w:t>
+      </w:r>
+      <w:proofErr w:type="spellEnd"/>
+      <w:r>
+        <w:t xml:space="preserve"> </w:t>
+      </w:r>
+      <w:proofErr w:type="spellStart"/>
+      <w:r>
+        <w:t>xx:xx:xx:xx:xx:xx</w:t>
+      </w:r>
+      <w:proofErr w:type="spellEnd"/>
+      <w:r>
+        <w:t xml:space="preserve">  </w:t>
+      </w:r>
+    </w:p>
+    <w:p>
+      <w:pPr>
+        <w:pStyle w:val="PrformatHTML"/>
+        <w:pBdr>
+          <w:top w:val="single" w:sz="4" w:space="1" w:color="auto"/>
+          <w:left w:val="single" w:sz="4" w:space="4" w:color="auto"/>
+          <w:bottom w:val="single" w:sz="4" w:space="1" w:color="auto"/>
+          <w:right w:val="single" w:sz="4" w:space="4" w:color="auto"/>
+        </w:pBdr>
+      </w:pPr>
+      <w:r>
+        <w:t xml:space="preserve">          </w:t>
+      </w:r>
+      <w:proofErr w:type="spellStart"/>
+      <w:proofErr w:type="gramStart"/>
+      <w:r>
+        <w:t>inet</w:t>
+      </w:r>
+      <w:proofErr w:type="spellEnd"/>
+      <w:proofErr w:type="gramEnd"/>
+      <w:r>
+        <w:t xml:space="preserve"> </w:t>
+      </w:r>
+      <w:proofErr w:type="spellStart"/>
+      <w:r>
+        <w:t>adr</w:t>
+      </w:r>
+      <w:proofErr w:type="spellEnd"/>
+      <w:r>
+        <w:t xml:space="preserve">:192.168.0.10  </w:t>
+      </w:r>
+      <w:proofErr w:type="spellStart"/>
+      <w:r>
+        <w:t>Bcast</w:t>
+      </w:r>
+      <w:proofErr w:type="spellEnd"/>
+      <w:r>
+        <w:t>:192.168.0.255  Masque:255.255.255.0</w:t>
+      </w:r>
+    </w:p>
+    <w:p>
+      <w:pPr>
+        <w:pStyle w:val="PrformatHTML"/>
+        <w:pBdr>
+          <w:top w:val="single" w:sz="4" w:space="1" w:color="auto"/>
+          <w:left w:val="single" w:sz="4" w:space="4" w:color="auto"/>
+          <w:bottom w:val="single" w:sz="4" w:space="1" w:color="auto"/>
+          <w:right w:val="single" w:sz="4" w:space="4" w:color="auto"/>
+        </w:pBdr>
+        <w:rPr>
+          <w:lang w:val="en-US"/>
+        </w:rPr>
+      </w:pPr>
+      <w:r>
+        <w:t xml:space="preserve">          </w:t>
+      </w:r>
+      <w:r>
+        <w:rPr>
+          <w:lang w:val="en-US"/>
+        </w:rPr>
+        <w:t xml:space="preserve">UP BROADCAST RUNNING </w:t>
+      </w:r>
+      <w:proofErr w:type="gramStart"/>
+      <w:r>
+        <w:rPr>
+          <w:lang w:val="en-US"/>
+        </w:rPr>
+        <w:t>MULTICAST  MTU:1500</w:t>
+      </w:r>
+      <w:proofErr w:type="gramEnd"/>
+      <w:r>
+        <w:rPr>
+          <w:lang w:val="en-US"/>
+        </w:rPr>
+        <w:t xml:space="preserve">  Metric:1</w:t>
+      </w:r>
+    </w:p>
+    <w:p>
+      <w:pPr>
+        <w:pStyle w:val="PrformatHTML"/>
+        <w:pBdr>
+          <w:top w:val="single" w:sz="4" w:space="1" w:color="auto"/>
+          <w:left w:val="single" w:sz="4" w:space="4" w:color="auto"/>
+          <w:bottom w:val="single" w:sz="4" w:space="1" w:color="auto"/>
+          <w:right w:val="single" w:sz="4" w:space="4" w:color="auto"/>
+        </w:pBdr>
+      </w:pPr>
+      <w:r>
+        <w:rPr>
+          <w:lang w:val="en-US"/>
+        </w:rPr>
+        <w:t xml:space="preserve">          </w:t>
+      </w:r>
+      <w:proofErr w:type="spellStart"/>
+      <w:r>
+        <w:t>Packets</w:t>
+      </w:r>
+      <w:proofErr w:type="spellEnd"/>
+      <w:r>
+        <w:t xml:space="preserve"> reçus:24 erreurs:0 :61 </w:t>
+      </w:r>
+      <w:proofErr w:type="spellStart"/>
+      <w:r>
+        <w:t>overruns</w:t>
+      </w:r>
+      <w:proofErr w:type="spellEnd"/>
+      <w:r>
+        <w:t>:0 frame:0</w:t>
+      </w:r>
+    </w:p>
+    <w:p>
+      <w:pPr>
+        <w:pStyle w:val="PrformatHTML"/>
+        <w:pBdr>
+          <w:top w:val="single" w:sz="4" w:space="1" w:color="auto"/>
+          <w:left w:val="single" w:sz="4" w:space="4" w:color="auto"/>
+          <w:bottom w:val="single" w:sz="4" w:space="1" w:color="auto"/>
+          <w:right w:val="single" w:sz="4" w:space="4" w:color="auto"/>
+        </w:pBdr>
+        <w:rPr>
+          <w:lang w:val="en-US"/>
+        </w:rPr>
+      </w:pPr>
+      <w:r>
+        <w:t xml:space="preserve">          </w:t>
+      </w:r>
+      <w:r>
+        <w:rPr>
+          <w:lang w:val="en-US"/>
+        </w:rPr>
+        <w:t>TX packets</w:t>
+      </w:r>
+      <w:proofErr w:type="gramStart"/>
+      <w:r>
+        <w:rPr>
+          <w:lang w:val="en-US"/>
+        </w:rPr>
+        <w:t>:45</w:t>
+      </w:r>
+      <w:proofErr w:type="gramEnd"/>
+      <w:r>
+        <w:rPr>
+          <w:lang w:val="en-US"/>
+        </w:rPr>
+        <w:t xml:space="preserve"> errors:0 dropped:0 overruns:0 carrier:0</w:t>
+      </w:r>
+    </w:p>
+    <w:p>
+      <w:pPr>
+        <w:pStyle w:val="PrformatHTML"/>
+        <w:pBdr>
+          <w:top w:val="single" w:sz="4" w:space="1" w:color="auto"/>
+          <w:left w:val="single" w:sz="4" w:space="4" w:color="auto"/>
+          <w:bottom w:val="single" w:sz="4" w:space="1" w:color="auto"/>
+          <w:right w:val="single" w:sz="4" w:space="4" w:color="auto"/>
+        </w:pBdr>
+      </w:pPr>
+      <w:r>
+        <w:rPr>
+          <w:lang w:val="en-US"/>
+        </w:rPr>
+        <w:t xml:space="preserve">          </w:t>
+      </w:r>
+      <w:proofErr w:type="gramStart"/>
+      <w:r>
+        <w:t>collisions:</w:t>
+      </w:r>
+      <w:proofErr w:type="gramEnd"/>
+      <w:r>
+        <w:t xml:space="preserve">0 lg file transmission:1000 </w:t>
+      </w:r>
+    </w:p>
+    <w:p>
+      <w:pPr>
+        <w:pStyle w:val="PrformatHTML"/>
+        <w:pBdr>
+          <w:top w:val="single" w:sz="4" w:space="1" w:color="auto"/>
+          <w:left w:val="single" w:sz="4" w:space="4" w:color="auto"/>
+          <w:bottom w:val="single" w:sz="4" w:space="1" w:color="auto"/>
+          <w:right w:val="single" w:sz="4" w:space="4" w:color="auto"/>
+        </w:pBdr>
+      </w:pPr>
+      <w:r>
+        <w:t xml:space="preserve">          Octets reçus:3161 (3.1 KB) Octets transmis:6760 (6.7 KB)</w:t>
+      </w:r>
+    </w:p>
+    <w:p>
+      <w:pPr>
+        <w:pStyle w:val="NormalWeb"/>
+      </w:pPr>
+      <w:r>
+        <w:t>Au prochain reboot du système, rien à faire de spécial, le pilote sera automatiquement chargé.</w:t>
+      </w:r>
+    </w:p>
+    <w:p/>
+    <w:p/>
+    <w:p>
+      <w:pPr>
         <w:pStyle w:val="Titre1"/>
       </w:pPr>
       <w:bookmarkStart w:id="62" w:name="_Toc386441872"/>
@@ -12261,7 +13420,7 @@
       </w:r>
     </w:p>
     <w:p>
-      <w:hyperlink r:id="rId23" w:history="1">
+      <w:hyperlink r:id="rId25" w:history="1">
         <w:r>
           <w:rPr>
             <w:rStyle w:val="Lienhypertexte"/>
@@ -12277,7 +13436,7 @@
       </w:r>
     </w:p>
     <w:p>
-      <w:hyperlink r:id="rId24" w:history="1">
+      <w:hyperlink r:id="rId26" w:history="1">
         <w:r>
           <w:rPr>
             <w:rStyle w:val="Lienhypertexte"/>
@@ -12286,6 +13445,7 @@
         </w:r>
       </w:hyperlink>
     </w:p>
+    <w:p/>
     <w:sectPr>
       <w:pgSz w:w="11906" w:h="17338"/>
       <w:pgMar w:top="709" w:right="991" w:bottom="709" w:left="851" w:header="284" w:footer="444" w:gutter="0"/>
@@ -12343,7 +13503,7 @@
             <w:rPr>
               <w:noProof/>
             </w:rPr>
-            <w:t>1</w:t>
+            <w:t>9</w:t>
           </w:r>
         </w:fldSimple>
       </w:sdtContent>
@@ -12356,7 +13516,7 @@
         <w:rPr>
           <w:noProof/>
         </w:rPr>
-        <w:t>8</w:t>
+        <w:t>9</w:t>
       </w:r>
     </w:fldSimple>
   </w:p>
@@ -12433,7 +13593,7 @@
         <w:rPr>
           <w:noProof/>
         </w:rPr>
-        <w:t>26/06/2014</w:t>
+        <w:t>29/06/2014</w:t>
       </w:r>
     </w:fldSimple>
   </w:p>
@@ -12881,7 +14041,7 @@
   <w:abstractNum w:abstractNumId="4">
     <w:nsid w:val="63A622DD"/>
     <w:multiLevelType w:val="multilevel"/>
-    <w:tmpl w:val="57A485A0"/>
+    <w:tmpl w:val="DB8E870E"/>
     <w:lvl w:ilvl="0">
       <w:start w:val="1"/>
       <w:numFmt w:val="upperRoman"/>
@@ -13395,7 +14555,7 @@
     <w:uiPriority w:val="9"/>
     <w:unhideWhenUsed/>
     <w:qFormat/>
-    <w:rsid w:val="007D7264"/>
+    <w:rsid w:val="001710DE"/>
     <w:pPr>
       <w:numPr>
         <w:ilvl w:val="3"/>
@@ -13405,6 +14565,8 @@
     </w:pPr>
     <w:rPr>
       <w:rFonts w:eastAsia="Times New Roman"/>
+      <w:b w:val="0"/>
+      <w:sz w:val="24"/>
     </w:rPr>
   </w:style>
   <w:style w:type="paragraph" w:styleId="Titre4">
@@ -13524,14 +14686,13 @@
     <w:basedOn w:val="Policepardfaut"/>
     <w:link w:val="Titre3"/>
     <w:uiPriority w:val="9"/>
-    <w:rsid w:val="007D7264"/>
+    <w:rsid w:val="001710DE"/>
     <w:rPr>
       <w:rFonts w:asciiTheme="majorHAnsi" w:eastAsia="Times New Roman" w:hAnsiTheme="majorHAnsi" w:cstheme="majorBidi"/>
-      <w:b/>
       <w:color w:val="17365D" w:themeColor="text2" w:themeShade="BF"/>
       <w:spacing w:val="5"/>
       <w:kern w:val="28"/>
-      <w:sz w:val="28"/>
+      <w:sz w:val="24"/>
       <w:szCs w:val="24"/>
       <w:lang w:val="en-US"/>
     </w:rPr>
@@ -13982,6 +15143,47 @@
       <w:szCs w:val="20"/>
     </w:rPr>
   </w:style>
+  <w:style w:type="character" w:customStyle="1" w:styleId="pln">
+    <w:name w:val="pln"/>
+    <w:basedOn w:val="Policepardfaut"/>
+    <w:rsid w:val="00A72F8E"/>
+  </w:style>
+  <w:style w:type="character" w:customStyle="1" w:styleId="pun">
+    <w:name w:val="pun"/>
+    <w:basedOn w:val="Policepardfaut"/>
+    <w:rsid w:val="00A72F8E"/>
+  </w:style>
+  <w:style w:type="character" w:customStyle="1" w:styleId="com">
+    <w:name w:val="com"/>
+    <w:basedOn w:val="Policepardfaut"/>
+    <w:rsid w:val="00A72F8E"/>
+  </w:style>
+  <w:style w:type="character" w:customStyle="1" w:styleId="typ">
+    <w:name w:val="typ"/>
+    <w:basedOn w:val="Policepardfaut"/>
+    <w:rsid w:val="00A72F8E"/>
+  </w:style>
+  <w:style w:type="character" w:customStyle="1" w:styleId="lit">
+    <w:name w:val="lit"/>
+    <w:basedOn w:val="Policepardfaut"/>
+    <w:rsid w:val="00A72F8E"/>
+  </w:style>
+  <w:style w:type="character" w:customStyle="1" w:styleId="kwd">
+    <w:name w:val="kwd"/>
+    <w:basedOn w:val="Policepardfaut"/>
+    <w:rsid w:val="00A72F8E"/>
+  </w:style>
+  <w:style w:type="character" w:styleId="Accentuation">
+    <w:name w:val="Emphasis"/>
+    <w:basedOn w:val="Policepardfaut"/>
+    <w:uiPriority w:val="20"/>
+    <w:qFormat/>
+    <w:rsid w:val="001710DE"/>
+    <w:rPr>
+      <w:i/>
+      <w:iCs/>
+    </w:rPr>
+  </w:style>
 </w:styles>
 </file>
 
@@ -14273,7 +15475,7 @@
 </file>
 
 <file path=customXml/itemProps1.xml><?xml version="1.0" encoding="utf-8"?>
-<ds:datastoreItem xmlns:ds="http://schemas.openxmlformats.org/officeDocument/2006/customXml" ds:itemID="{9CA29C2A-7A97-4D1E-A30A-1A4EA2355AD0}">
+<ds:datastoreItem xmlns:ds="http://schemas.openxmlformats.org/officeDocument/2006/customXml" ds:itemID="{A2C6231A-CD8F-48C7-9A37-E8978061249D}">
   <ds:schemaRefs>
     <ds:schemaRef ds:uri="http://schemas.openxmlformats.org/officeDocument/2006/bibliography"/>
   </ds:schemaRefs>

</xml_diff>

<commit_message>
Documents: - Ajout d'une documentation propre avec Description du projet.docx - Ajout des illustrations dans Illustrations.pptx
Scilab:
- Correction filtrage à moyenne glissante dans Filtrage.sci
- Ajout d'une fonction pour reprendre l'horodatage d'un relevé avec Modifier_Horodatage.sci
- Intégration de cette fonction dans GESTION_RELEVES.sce
- Correction légende HP/HC dans Tracer_Graph.sci
</commit_message>
<xml_diff>
--- a/Documents/Récap.docx
+++ b/Documents/Récap.docx
@@ -9924,6 +9924,102 @@
     </w:p>
     <w:p>
       <w:pPr>
+        <w:pBdr>
+          <w:top w:val="single" w:sz="4" w:space="1" w:color="auto"/>
+          <w:left w:val="single" w:sz="4" w:space="4" w:color="auto"/>
+          <w:bottom w:val="single" w:sz="4" w:space="1" w:color="auto"/>
+          <w:right w:val="single" w:sz="4" w:space="4" w:color="auto"/>
+        </w:pBdr>
+        <w:spacing w:after="0" w:line="240" w:lineRule="auto"/>
+        <w:rPr>
+          <w:rFonts w:ascii="Times New Roman" w:eastAsia="Times New Roman" w:hAnsi="Times New Roman" w:cs="Times New Roman"/>
+          <w:sz w:val="24"/>
+          <w:szCs w:val="24"/>
+          <w:lang w:eastAsia="fr-FR"/>
+        </w:rPr>
+      </w:pPr>
+      <w:proofErr w:type="spellStart"/>
+      <w:r>
+        <w:rPr>
+          <w:rFonts w:ascii="Courier New" w:eastAsia="Times New Roman" w:hAnsi="Courier New" w:cs="Courier New"/>
+          <w:b/>
+          <w:bCs/>
+          <w:sz w:val="20"/>
+          <w:lang w:eastAsia="fr-FR"/>
+        </w:rPr>
+        <w:t>gcc</w:t>
+      </w:r>
+      <w:proofErr w:type="spellEnd"/>
+      <w:r>
+        <w:rPr>
+          <w:rFonts w:ascii="Courier New" w:eastAsia="Times New Roman" w:hAnsi="Courier New" w:cs="Courier New"/>
+          <w:color w:val="222222"/>
+          <w:sz w:val="20"/>
+          <w:lang w:eastAsia="fr-FR"/>
+        </w:rPr>
+        <w:t> -</w:t>
+      </w:r>
+      <w:proofErr w:type="gramStart"/>
+      <w:r>
+        <w:rPr>
+          <w:rFonts w:ascii="Courier New" w:eastAsia="Times New Roman" w:hAnsi="Courier New" w:cs="Courier New"/>
+          <w:color w:val="222222"/>
+          <w:sz w:val="20"/>
+          <w:lang w:eastAsia="fr-FR"/>
+        </w:rPr>
+        <w:t xml:space="preserve">o </w:t>
+      </w:r>
+      <w:r>
+        <w:rPr>
+          <w:rFonts w:ascii="Courier New" w:eastAsia="Times New Roman" w:hAnsi="Courier New" w:cs="Courier New"/>
+          <w:color w:val="222222"/>
+          <w:sz w:val="20"/>
+          <w:lang w:eastAsia="fr-FR"/>
+        </w:rPr>
+        <w:t>..</w:t>
+      </w:r>
+      <w:proofErr w:type="gramEnd"/>
+      <w:r>
+        <w:rPr>
+          <w:rFonts w:ascii="Courier New" w:eastAsia="Times New Roman" w:hAnsi="Courier New" w:cs="Courier New"/>
+          <w:color w:val="222222"/>
+          <w:sz w:val="20"/>
+          <w:lang w:eastAsia="fr-FR"/>
+        </w:rPr>
+        <w:t>/</w:t>
+      </w:r>
+      <w:proofErr w:type="spellStart"/>
+      <w:r>
+        <w:rPr>
+          <w:rFonts w:ascii="Courier New" w:eastAsia="Times New Roman" w:hAnsi="Courier New" w:cs="Courier New"/>
+          <w:color w:val="222222"/>
+          <w:sz w:val="20"/>
+          <w:lang w:eastAsia="fr-FR"/>
+        </w:rPr>
+        <w:t>exe_Compteur_Linky</w:t>
+      </w:r>
+      <w:proofErr w:type="spellEnd"/>
+      <w:r>
+        <w:rPr>
+          <w:rFonts w:ascii="Courier New" w:eastAsia="Times New Roman" w:hAnsi="Courier New" w:cs="Courier New"/>
+          <w:color w:val="222222"/>
+          <w:sz w:val="20"/>
+          <w:lang w:eastAsia="fr-FR"/>
+        </w:rPr>
+        <w:t xml:space="preserve"> </w:t>
+      </w:r>
+      <w:r>
+        <w:rPr>
+          <w:rFonts w:ascii="Courier New" w:eastAsia="Times New Roman" w:hAnsi="Courier New" w:cs="Courier New"/>
+          <w:color w:val="222222"/>
+          <w:sz w:val="20"/>
+          <w:lang w:eastAsia="fr-FR"/>
+        </w:rPr>
+        <w:t>–W *.c *.h</w:t>
+      </w:r>
+    </w:p>
+    <w:p>
+      <w:pPr>
         <w:pStyle w:val="Default"/>
       </w:pPr>
     </w:p>
@@ -10261,7 +10357,6 @@
         <w:rPr>
           <w:lang w:val="en-US" w:eastAsia="fr-FR"/>
         </w:rPr>
-        <w:lastRenderedPageBreak/>
         <w:t>Remove "console=ttyAMA0</w:t>
       </w:r>
       <w:proofErr w:type="gramStart"/>
@@ -11550,6 +11645,11 @@
       </w:r>
     </w:p>
     <w:p>
+      <w:pPr>
+        <w:rPr>
+          <w:lang w:val="en-US"/>
+        </w:rPr>
+      </w:pPr>
       <w:proofErr w:type="spellStart"/>
       <w:proofErr w:type="gramStart"/>
       <w:r>
@@ -11578,35 +11678,7 @@
             <w:rStyle w:val="Lienhypertexte"/>
             <w:lang w:val="en-US"/>
           </w:rPr>
-          <w:t>http://the-raspb</w:t>
-        </w:r>
-        <w:r>
-          <w:rPr>
-            <w:rStyle w:val="Lienhypertexte"/>
-            <w:lang w:val="en-US"/>
-          </w:rPr>
-          <w:t>e</w:t>
-        </w:r>
-        <w:r>
-          <w:rPr>
-            <w:rStyle w:val="Lienhypertexte"/>
-            <w:lang w:val="en-US"/>
-          </w:rPr>
-          <w:t>rry.com</w:t>
-        </w:r>
-        <w:r>
-          <w:rPr>
-            <w:rStyle w:val="Lienhypertexte"/>
-            <w:lang w:val="en-US"/>
-          </w:rPr>
-          <w:t>/</w:t>
-        </w:r>
-        <w:r>
-          <w:rPr>
-            <w:rStyle w:val="Lienhypertexte"/>
-            <w:lang w:val="en-US"/>
-          </w:rPr>
-          <w:t>vnc</w:t>
+          <w:t>http://the-raspberry.com/vnc</w:t>
         </w:r>
       </w:hyperlink>
     </w:p>
@@ -12786,10 +12858,16 @@
       </w:r>
     </w:p>
     <w:p>
+      <w:pPr>
+        <w:rPr>
+          <w:lang w:val="en-US"/>
+        </w:rPr>
+      </w:pPr>
       <w:hyperlink r:id="rId24" w:history="1">
         <w:r>
           <w:rPr>
             <w:rStyle w:val="Lienhypertexte"/>
+            <w:lang w:val="en-US"/>
           </w:rPr>
           <w:t>http://burogu.makotoworkshop.org/index.php?post/2013/04/27/TL-WN725N-v2</w:t>
         </w:r>
@@ -12921,47 +12999,52 @@
           <w:bottom w:val="single" w:sz="4" w:space="1" w:color="auto"/>
           <w:right w:val="single" w:sz="4" w:space="4" w:color="auto"/>
         </w:pBdr>
+        <w:rPr>
+          <w:lang w:val="en-US"/>
+        </w:rPr>
       </w:pPr>
       <w:proofErr w:type="spellStart"/>
       <w:proofErr w:type="gramStart"/>
       <w:r>
+        <w:rPr>
+          <w:lang w:val="en-US"/>
+        </w:rPr>
         <w:t>sudo</w:t>
       </w:r>
       <w:proofErr w:type="spellEnd"/>
       <w:proofErr w:type="gramEnd"/>
       <w:r>
-        <w:t xml:space="preserve"> </w:t>
+        <w:rPr>
+          <w:lang w:val="en-US"/>
+        </w:rPr>
+        <w:t xml:space="preserve"> apt-get install </w:t>
       </w:r>
       <w:proofErr w:type="spellStart"/>
       <w:r>
-        <w:t>apt</w:t>
+        <w:rPr>
+          <w:lang w:val="en-US"/>
+        </w:rPr>
+        <w:t>linux</w:t>
       </w:r>
       <w:proofErr w:type="spellEnd"/>
       <w:r>
-        <w:t>-</w:t>
+        <w:rPr>
+          <w:lang w:val="en-US"/>
+        </w:rPr>
+        <w:t>-headers-`</w:t>
       </w:r>
       <w:proofErr w:type="spellStart"/>
       <w:r>
-        <w:t>get</w:t>
+        <w:rPr>
+          <w:lang w:val="en-US"/>
+        </w:rPr>
+        <w:t>uname</w:t>
       </w:r>
       <w:proofErr w:type="spellEnd"/>
       <w:r>
-        <w:t xml:space="preserve"> </w:t>
-      </w:r>
-      <w:proofErr w:type="spellStart"/>
-      <w:r>
-        <w:t>install</w:t>
-      </w:r>
-      <w:proofErr w:type="spellEnd"/>
-      <w:r>
-        <w:t xml:space="preserve"> linux-headers-</w:t>
-      </w:r>
-      <w:proofErr w:type="spellStart"/>
-      <w:r>
-        <w:t>`uname</w:t>
-      </w:r>
-      <w:proofErr w:type="spellEnd"/>
-      <w:r>
+        <w:rPr>
+          <w:lang w:val="en-US"/>
+        </w:rPr>
         <w:t xml:space="preserve"> -r`</w:t>
       </w:r>
     </w:p>
@@ -13149,37 +13232,64 @@
           <w:bottom w:val="single" w:sz="4" w:space="1" w:color="auto"/>
           <w:right w:val="single" w:sz="4" w:space="4" w:color="auto"/>
         </w:pBdr>
+        <w:rPr>
+          <w:lang w:val="en-US"/>
+        </w:rPr>
       </w:pPr>
       <w:proofErr w:type="gramStart"/>
       <w:r>
+        <w:rPr>
+          <w:lang w:val="en-US"/>
+        </w:rPr>
         <w:t>wlan0</w:t>
       </w:r>
       <w:proofErr w:type="gramEnd"/>
       <w:r>
+        <w:rPr>
+          <w:lang w:val="en-US"/>
+        </w:rPr>
         <w:t xml:space="preserve">     Link </w:t>
       </w:r>
       <w:proofErr w:type="spellStart"/>
       <w:r>
+        <w:rPr>
+          <w:lang w:val="en-US"/>
+        </w:rPr>
         <w:t>encap:Ethernet</w:t>
       </w:r>
       <w:proofErr w:type="spellEnd"/>
       <w:r>
+        <w:rPr>
+          <w:lang w:val="en-US"/>
+        </w:rPr>
         <w:t xml:space="preserve">  </w:t>
       </w:r>
       <w:proofErr w:type="spellStart"/>
       <w:r>
+        <w:rPr>
+          <w:lang w:val="en-US"/>
+        </w:rPr>
         <w:t>HWaddr</w:t>
       </w:r>
       <w:proofErr w:type="spellEnd"/>
       <w:r>
+        <w:rPr>
+          <w:lang w:val="en-US"/>
+        </w:rPr>
         <w:t xml:space="preserve"> </w:t>
       </w:r>
       <w:proofErr w:type="spellStart"/>
       <w:r>
+        <w:rPr>
+          <w:lang w:val="en-US"/>
+        </w:rPr>
         <w:t>xx:xx:xx:xx:xx:xx</w:t>
       </w:r>
       <w:proofErr w:type="spellEnd"/>
       <w:r>
+        <w:rPr>
+          <w:lang w:val="en-US"/>
+        </w:rPr>
         <w:t xml:space="preserve">  </w:t>
       </w:r>
     </w:p>
@@ -13192,35 +13302,31 @@
           <w:bottom w:val="single" w:sz="4" w:space="1" w:color="auto"/>
           <w:right w:val="single" w:sz="4" w:space="4" w:color="auto"/>
         </w:pBdr>
-      </w:pPr>
-      <w:r>
+        <w:rPr>
+          <w:lang w:val="en-US"/>
+        </w:rPr>
+      </w:pPr>
+      <w:r>
+        <w:rPr>
+          <w:lang w:val="en-US"/>
+        </w:rPr>
         <w:t xml:space="preserve">          </w:t>
       </w:r>
       <w:proofErr w:type="spellStart"/>
       <w:proofErr w:type="gramStart"/>
       <w:r>
+        <w:rPr>
+          <w:lang w:val="en-US"/>
+        </w:rPr>
         <w:t>inet</w:t>
       </w:r>
       <w:proofErr w:type="spellEnd"/>
       <w:proofErr w:type="gramEnd"/>
       <w:r>
-        <w:t xml:space="preserve"> </w:t>
-      </w:r>
-      <w:proofErr w:type="spellStart"/>
-      <w:r>
-        <w:t>adr</w:t>
-      </w:r>
-      <w:proofErr w:type="spellEnd"/>
-      <w:r>
-        <w:t xml:space="preserve">:192.168.0.10  </w:t>
-      </w:r>
-      <w:proofErr w:type="spellStart"/>
-      <w:r>
-        <w:t>Bcast</w:t>
-      </w:r>
-      <w:proofErr w:type="spellEnd"/>
-      <w:r>
-        <w:t>:192.168.0.255  Masque:255.255.255.0</w:t>
+        <w:rPr>
+          <w:lang w:val="en-US"/>
+        </w:rPr>
+        <w:t xml:space="preserve"> adr:192.168.0.10  Bcast:192.168.0.255  Masque:255.255.255.0</w:t>
       </w:r>
     </w:p>
     <w:p>
@@ -13237,6 +13343,9 @@
         </w:rPr>
       </w:pPr>
       <w:r>
+        <w:rPr>
+          <w:lang w:val="en-US"/>
+        </w:rPr>
         <w:t xml:space="preserve">          </w:t>
       </w:r>
       <w:r>
@@ -13503,7 +13612,7 @@
             <w:rPr>
               <w:noProof/>
             </w:rPr>
-            <w:t>9</w:t>
+            <w:t>6</w:t>
           </w:r>
         </w:fldSimple>
       </w:sdtContent>
@@ -13593,7 +13702,7 @@
         <w:rPr>
           <w:noProof/>
         </w:rPr>
-        <w:t>29/06/2014</w:t>
+        <w:t>16/08/2014</w:t>
       </w:r>
     </w:fldSimple>
   </w:p>
@@ -15475,7 +15584,7 @@
 </file>
 
 <file path=customXml/itemProps1.xml><?xml version="1.0" encoding="utf-8"?>
-<ds:datastoreItem xmlns:ds="http://schemas.openxmlformats.org/officeDocument/2006/customXml" ds:itemID="{A2C6231A-CD8F-48C7-9A37-E8978061249D}">
+<ds:datastoreItem xmlns:ds="http://schemas.openxmlformats.org/officeDocument/2006/customXml" ds:itemID="{430A5367-9394-41F7-9194-9EFC9EBD3FC5}">
   <ds:schemaRefs>
     <ds:schemaRef ds:uri="http://schemas.openxmlformats.org/officeDocument/2006/bibliography"/>
   </ds:schemaRefs>

</xml_diff>